<commit_message>
wow, just realized that I calculated species-specific intercepts and richness slopes incorrectly. I added mu + zS, where zS is the standardized effect before multiplying by SD. I should've done mu + z. I did that. It doesn't change results other than strengthening the positive effect of richness on bay laurel. phew! changed 'competency' to 'competence'. Will need to export plots on another computer since my mac is having issues with ggsave.
</commit_message>
<xml_diff>
--- a/tables/diseaserisk_S1.docx
+++ b/tables/diseaserisk_S1.docx
@@ -158,7 +158,7 @@
                 <w:szCs w:val="22"/>
                 <w:color w:val="111111"/>
               </w:rPr>
-              <w:t xml:space="preserve">Richness + community competency</w:t>
+              <w:t xml:space="preserve">Richness + community competence</w:t>
             </w:r>
           </w:p>
         </w:tc>
@@ -1337,7 +1337,7 @@
                 <w:szCs w:val="22"/>
                 <w:color w:val="111111"/>
               </w:rPr>
-              <w:t xml:space="preserve">Community competency</w:t>
+              <w:t xml:space="preserve">Community competence</w:t>
             </w:r>
           </w:p>
         </w:tc>

</xml_diff>